<commit_message>
Changed 'spiral model' to 'waterfall model.'
</commit_message>
<xml_diff>
--- a/SPMP.docx
+++ b/SPMP.docx
@@ -19,18 +19,7 @@
           <w:sz w:val="24"/>
           <w:szCs w:val="24"/>
         </w:rPr>
-        <w:t>Software Project Mana</w:t>
-      </w:r>
-      <w:bookmarkStart w:id="0" w:name="_GoBack"/>
-      <w:bookmarkEnd w:id="0"/>
-      <w:r>
-        <w:rPr>
-          <w:rFonts w:ascii="Times New Roman" w:eastAsia="Times New Roman" w:hAnsi="Times New Roman" w:cs="Times New Roman"/>
-          <w:color w:val="000000"/>
-          <w:sz w:val="24"/>
-          <w:szCs w:val="24"/>
-        </w:rPr>
-        <w:t>gement Plan (SPMP)</w:t>
+        <w:t>Software Project Management Plan (SPMP)</w:t>
       </w:r>
     </w:p>
     <w:p>
@@ -992,47 +981,7 @@
           <w:sz w:val="24"/>
           <w:szCs w:val="24"/>
         </w:rPr>
-        <w:t xml:space="preserve">Our team consists of 5 team members including: Travis, Josh, </w:t>
-      </w:r>
-      <w:proofErr w:type="spellStart"/>
-      <w:r>
-        <w:rPr>
-          <w:rFonts w:ascii="Times New Roman" w:eastAsia="Times New Roman" w:hAnsi="Times New Roman" w:cs="Times New Roman"/>
-          <w:color w:val="000000"/>
-          <w:sz w:val="24"/>
-          <w:szCs w:val="24"/>
-        </w:rPr>
-        <w:t>Kafui</w:t>
-      </w:r>
-      <w:proofErr w:type="spellEnd"/>
-      <w:r>
-        <w:rPr>
-          <w:rFonts w:ascii="Times New Roman" w:eastAsia="Times New Roman" w:hAnsi="Times New Roman" w:cs="Times New Roman"/>
-          <w:color w:val="000000"/>
-          <w:sz w:val="24"/>
-          <w:szCs w:val="24"/>
-        </w:rPr>
-        <w:t xml:space="preserve">, </w:t>
-      </w:r>
-      <w:proofErr w:type="spellStart"/>
-      <w:r>
-        <w:rPr>
-          <w:rFonts w:ascii="Times New Roman" w:eastAsia="Times New Roman" w:hAnsi="Times New Roman" w:cs="Times New Roman"/>
-          <w:color w:val="000000"/>
-          <w:sz w:val="24"/>
-          <w:szCs w:val="24"/>
-        </w:rPr>
-        <w:t>Adamma</w:t>
-      </w:r>
-      <w:proofErr w:type="spellEnd"/>
-      <w:r>
-        <w:rPr>
-          <w:rFonts w:ascii="Times New Roman" w:eastAsia="Times New Roman" w:hAnsi="Times New Roman" w:cs="Times New Roman"/>
-          <w:color w:val="000000"/>
-          <w:sz w:val="24"/>
-          <w:szCs w:val="24"/>
-        </w:rPr>
-        <w:t>, C</w:t>
+        <w:t>Our team consists of 5 team members including: Travis, Josh, Kafui, Adamma, C</w:t>
       </w:r>
       <w:r>
         <w:rPr>
@@ -1510,47 +1459,7 @@
                 <w:sz w:val="24"/>
                 <w:szCs w:val="24"/>
               </w:rPr>
-              <w:t xml:space="preserve">, Josh, </w:t>
-            </w:r>
-            <w:proofErr w:type="spellStart"/>
-            <w:r>
-              <w:rPr>
-                <w:rFonts w:ascii="Times New Roman" w:eastAsia="Times New Roman" w:hAnsi="Times New Roman" w:cs="Times New Roman"/>
-                <w:color w:val="000000"/>
-                <w:sz w:val="24"/>
-                <w:szCs w:val="24"/>
-              </w:rPr>
-              <w:t>Kafui</w:t>
-            </w:r>
-            <w:proofErr w:type="spellEnd"/>
-            <w:r>
-              <w:rPr>
-                <w:rFonts w:ascii="Times New Roman" w:eastAsia="Times New Roman" w:hAnsi="Times New Roman" w:cs="Times New Roman"/>
-                <w:color w:val="000000"/>
-                <w:sz w:val="24"/>
-                <w:szCs w:val="24"/>
-              </w:rPr>
-              <w:t xml:space="preserve">, </w:t>
-            </w:r>
-            <w:proofErr w:type="spellStart"/>
-            <w:r>
-              <w:rPr>
-                <w:rFonts w:ascii="Times New Roman" w:eastAsia="Times New Roman" w:hAnsi="Times New Roman" w:cs="Times New Roman"/>
-                <w:color w:val="000000"/>
-                <w:sz w:val="24"/>
-                <w:szCs w:val="24"/>
-              </w:rPr>
-              <w:t>Adamma</w:t>
-            </w:r>
-            <w:proofErr w:type="spellEnd"/>
-            <w:r>
-              <w:rPr>
-                <w:rFonts w:ascii="Times New Roman" w:eastAsia="Times New Roman" w:hAnsi="Times New Roman" w:cs="Times New Roman"/>
-                <w:color w:val="000000"/>
-                <w:sz w:val="24"/>
-                <w:szCs w:val="24"/>
-              </w:rPr>
-              <w:t>, C</w:t>
+              <w:t>, Josh, Kafui, Adamma, C</w:t>
             </w:r>
             <w:r>
               <w:rPr>
@@ -1717,47 +1626,7 @@
                 <w:sz w:val="24"/>
                 <w:szCs w:val="24"/>
               </w:rPr>
-              <w:t xml:space="preserve">Josh, </w:t>
-            </w:r>
-            <w:proofErr w:type="spellStart"/>
-            <w:r>
-              <w:rPr>
-                <w:rFonts w:ascii="Times New Roman" w:eastAsia="Times New Roman" w:hAnsi="Times New Roman" w:cs="Times New Roman"/>
-                <w:color w:val="000000"/>
-                <w:sz w:val="24"/>
-                <w:szCs w:val="24"/>
-              </w:rPr>
-              <w:t>Kafui</w:t>
-            </w:r>
-            <w:proofErr w:type="spellEnd"/>
-            <w:r>
-              <w:rPr>
-                <w:rFonts w:ascii="Times New Roman" w:eastAsia="Times New Roman" w:hAnsi="Times New Roman" w:cs="Times New Roman"/>
-                <w:color w:val="000000"/>
-                <w:sz w:val="24"/>
-                <w:szCs w:val="24"/>
-              </w:rPr>
-              <w:t xml:space="preserve">, </w:t>
-            </w:r>
-            <w:proofErr w:type="spellStart"/>
-            <w:r>
-              <w:rPr>
-                <w:rFonts w:ascii="Times New Roman" w:eastAsia="Times New Roman" w:hAnsi="Times New Roman" w:cs="Times New Roman"/>
-                <w:color w:val="000000"/>
-                <w:sz w:val="24"/>
-                <w:szCs w:val="24"/>
-              </w:rPr>
-              <w:t>Adamma</w:t>
-            </w:r>
-            <w:proofErr w:type="spellEnd"/>
-            <w:r>
-              <w:rPr>
-                <w:rFonts w:ascii="Times New Roman" w:eastAsia="Times New Roman" w:hAnsi="Times New Roman" w:cs="Times New Roman"/>
-                <w:color w:val="000000"/>
-                <w:sz w:val="24"/>
-                <w:szCs w:val="24"/>
-              </w:rPr>
-              <w:t>, C</w:t>
+              <w:t>Josh, Kafui, Adamma, C</w:t>
             </w:r>
             <w:r>
               <w:rPr>
@@ -3005,7 +2874,36 @@
           <w:sz w:val="24"/>
           <w:szCs w:val="24"/>
         </w:rPr>
-        <w:t>The Spiral Model shall be used for this software project. Tools</w:t>
+        <w:t xml:space="preserve">The </w:t>
+      </w:r>
+      <w:r>
+        <w:rPr>
+          <w:rFonts w:ascii="Times New Roman" w:eastAsia="Times New Roman" w:hAnsi="Times New Roman" w:cs="Times New Roman"/>
+          <w:color w:val="000000"/>
+          <w:sz w:val="24"/>
+          <w:szCs w:val="24"/>
+        </w:rPr>
+        <w:t>w</w:t>
+      </w:r>
+      <w:bookmarkStart w:id="0" w:name="_GoBack"/>
+      <w:bookmarkEnd w:id="0"/>
+      <w:r>
+        <w:rPr>
+          <w:rFonts w:ascii="Times New Roman" w:eastAsia="Times New Roman" w:hAnsi="Times New Roman" w:cs="Times New Roman"/>
+          <w:color w:val="000000"/>
+          <w:sz w:val="24"/>
+          <w:szCs w:val="24"/>
+        </w:rPr>
+        <w:t xml:space="preserve">aterfall model </w:t>
+      </w:r>
+      <w:r>
+        <w:rPr>
+          <w:rFonts w:ascii="Times New Roman" w:eastAsia="Times New Roman" w:hAnsi="Times New Roman" w:cs="Times New Roman"/>
+          <w:color w:val="000000"/>
+          <w:sz w:val="24"/>
+          <w:szCs w:val="24"/>
+        </w:rPr>
+        <w:t>shall be used for this software project. Tools</w:t>
       </w:r>
       <w:r>
         <w:rPr>
@@ -3023,27 +2921,7 @@
           <w:sz w:val="24"/>
           <w:szCs w:val="24"/>
         </w:rPr>
-        <w:t xml:space="preserve"> used include </w:t>
-      </w:r>
-      <w:proofErr w:type="spellStart"/>
-      <w:r>
-        <w:rPr>
-          <w:rFonts w:ascii="Times New Roman" w:eastAsia="Times New Roman" w:hAnsi="Times New Roman" w:cs="Times New Roman"/>
-          <w:color w:val="000000"/>
-          <w:sz w:val="24"/>
-          <w:szCs w:val="24"/>
-        </w:rPr>
-        <w:t>Github</w:t>
-      </w:r>
-      <w:proofErr w:type="spellEnd"/>
-      <w:r>
-        <w:rPr>
-          <w:rFonts w:ascii="Times New Roman" w:eastAsia="Times New Roman" w:hAnsi="Times New Roman" w:cs="Times New Roman"/>
-          <w:color w:val="000000"/>
-          <w:sz w:val="24"/>
-          <w:szCs w:val="24"/>
-        </w:rPr>
-        <w:t xml:space="preserve">, HTML, CSS, </w:t>
+        <w:t xml:space="preserve"> used include Github, HTML, CSS, </w:t>
       </w:r>
       <w:r>
         <w:rPr>
@@ -3088,16 +2966,7 @@
           <w:sz w:val="24"/>
           <w:szCs w:val="24"/>
         </w:rPr>
-        <w:t>L</w:t>
-      </w:r>
-      <w:r>
-        <w:rPr>
-          <w:rFonts w:ascii="Times New Roman" w:eastAsia="Times New Roman" w:hAnsi="Times New Roman" w:cs="Times New Roman"/>
-          <w:color w:val="000000"/>
-          <w:sz w:val="24"/>
-          <w:szCs w:val="24"/>
-        </w:rPr>
-        <w:t>.</w:t>
+        <w:t>L.</w:t>
       </w:r>
     </w:p>
     <w:p>

</xml_diff>

<commit_message>
Replaced Angular with React in SPMP, better readme
</commit_message>
<xml_diff>
--- a/SPMP.docx
+++ b/SPMP.docx
@@ -80,13 +80,21 @@
     <w:p>
       <w:pPr>
         <w:spacing w:after="0" w:line="240" w:lineRule="auto"/>
-        <w:ind w:firstLine="720"/>
-        <w:rPr>
-          <w:rFonts w:ascii="Times New Roman" w:eastAsia="Times New Roman" w:hAnsi="Times New Roman" w:cs="Times New Roman"/>
-          <w:sz w:val="24"/>
-          <w:szCs w:val="24"/>
-        </w:rPr>
-      </w:pPr>
+        <w:rPr>
+          <w:rFonts w:ascii="Times New Roman" w:eastAsia="Times New Roman" w:hAnsi="Times New Roman" w:cs="Times New Roman"/>
+          <w:sz w:val="24"/>
+          <w:szCs w:val="24"/>
+        </w:rPr>
+      </w:pPr>
+      <w:r>
+        <w:rPr>
+          <w:rFonts w:ascii="Times New Roman" w:eastAsia="Times New Roman" w:hAnsi="Times New Roman" w:cs="Times New Roman"/>
+          <w:color w:val="000000"/>
+          <w:sz w:val="24"/>
+          <w:szCs w:val="24"/>
+        </w:rPr>
+        <w:t xml:space="preserve">    </w:t>
+      </w:r>
       <w:r>
         <w:rPr>
           <w:rFonts w:ascii="Times New Roman" w:eastAsia="Times New Roman" w:hAnsi="Times New Roman" w:cs="Times New Roman"/>
@@ -137,7 +145,17 @@
           <w:sz w:val="24"/>
           <w:szCs w:val="24"/>
         </w:rPr>
-        <w:t>The website game will have multiple modes including single player, and multiplayer.</w:t>
+        <w:t>The websi</w:t>
+      </w:r>
+      <w:bookmarkStart w:id="0" w:name="_GoBack"/>
+      <w:bookmarkEnd w:id="0"/>
+      <w:r>
+        <w:rPr>
+          <w:rFonts w:ascii="Times New Roman" w:hAnsi="Times New Roman" w:cs="Times New Roman"/>
+          <w:sz w:val="24"/>
+          <w:szCs w:val="24"/>
+        </w:rPr>
+        <w:t>te game will have multiple modes including single player, and multiplayer.</w:t>
       </w:r>
       <w:r>
         <w:rPr>
@@ -722,7 +740,16 @@
           <w:sz w:val="24"/>
           <w:szCs w:val="24"/>
         </w:rPr>
-        <w:t xml:space="preserve">    The process model used for this project will be the </w:t>
+        <w:t xml:space="preserve">    </w:t>
+      </w:r>
+      <w:r>
+        <w:rPr>
+          <w:rFonts w:ascii="Times New Roman" w:eastAsia="Times New Roman" w:hAnsi="Times New Roman" w:cs="Times New Roman"/>
+          <w:color w:val="000000"/>
+          <w:sz w:val="24"/>
+          <w:szCs w:val="24"/>
+        </w:rPr>
+        <w:t xml:space="preserve">The process model used for this project will be the </w:t>
       </w:r>
       <w:r>
         <w:rPr>
@@ -981,7 +1008,47 @@
           <w:sz w:val="24"/>
           <w:szCs w:val="24"/>
         </w:rPr>
-        <w:t>Our team consists of 5 team members including: Travis, Josh, Kafui, Adamma, C</w:t>
+        <w:t xml:space="preserve">Our team consists of 5 team members including: Travis, Josh, </w:t>
+      </w:r>
+      <w:proofErr w:type="spellStart"/>
+      <w:r>
+        <w:rPr>
+          <w:rFonts w:ascii="Times New Roman" w:eastAsia="Times New Roman" w:hAnsi="Times New Roman" w:cs="Times New Roman"/>
+          <w:color w:val="000000"/>
+          <w:sz w:val="24"/>
+          <w:szCs w:val="24"/>
+        </w:rPr>
+        <w:t>Kafui</w:t>
+      </w:r>
+      <w:proofErr w:type="spellEnd"/>
+      <w:r>
+        <w:rPr>
+          <w:rFonts w:ascii="Times New Roman" w:eastAsia="Times New Roman" w:hAnsi="Times New Roman" w:cs="Times New Roman"/>
+          <w:color w:val="000000"/>
+          <w:sz w:val="24"/>
+          <w:szCs w:val="24"/>
+        </w:rPr>
+        <w:t xml:space="preserve">, </w:t>
+      </w:r>
+      <w:proofErr w:type="spellStart"/>
+      <w:r>
+        <w:rPr>
+          <w:rFonts w:ascii="Times New Roman" w:eastAsia="Times New Roman" w:hAnsi="Times New Roman" w:cs="Times New Roman"/>
+          <w:color w:val="000000"/>
+          <w:sz w:val="24"/>
+          <w:szCs w:val="24"/>
+        </w:rPr>
+        <w:t>Adamma</w:t>
+      </w:r>
+      <w:proofErr w:type="spellEnd"/>
+      <w:r>
+        <w:rPr>
+          <w:rFonts w:ascii="Times New Roman" w:eastAsia="Times New Roman" w:hAnsi="Times New Roman" w:cs="Times New Roman"/>
+          <w:color w:val="000000"/>
+          <w:sz w:val="24"/>
+          <w:szCs w:val="24"/>
+        </w:rPr>
+        <w:t>, C</w:t>
       </w:r>
       <w:r>
         <w:rPr>
@@ -1459,7 +1526,47 @@
                 <w:sz w:val="24"/>
                 <w:szCs w:val="24"/>
               </w:rPr>
-              <w:t>, Josh, Kafui, Adamma, C</w:t>
+              <w:t xml:space="preserve">, Josh, </w:t>
+            </w:r>
+            <w:proofErr w:type="spellStart"/>
+            <w:r>
+              <w:rPr>
+                <w:rFonts w:ascii="Times New Roman" w:eastAsia="Times New Roman" w:hAnsi="Times New Roman" w:cs="Times New Roman"/>
+                <w:color w:val="000000"/>
+                <w:sz w:val="24"/>
+                <w:szCs w:val="24"/>
+              </w:rPr>
+              <w:t>Kafui</w:t>
+            </w:r>
+            <w:proofErr w:type="spellEnd"/>
+            <w:r>
+              <w:rPr>
+                <w:rFonts w:ascii="Times New Roman" w:eastAsia="Times New Roman" w:hAnsi="Times New Roman" w:cs="Times New Roman"/>
+                <w:color w:val="000000"/>
+                <w:sz w:val="24"/>
+                <w:szCs w:val="24"/>
+              </w:rPr>
+              <w:t xml:space="preserve">, </w:t>
+            </w:r>
+            <w:proofErr w:type="spellStart"/>
+            <w:r>
+              <w:rPr>
+                <w:rFonts w:ascii="Times New Roman" w:eastAsia="Times New Roman" w:hAnsi="Times New Roman" w:cs="Times New Roman"/>
+                <w:color w:val="000000"/>
+                <w:sz w:val="24"/>
+                <w:szCs w:val="24"/>
+              </w:rPr>
+              <w:t>Adamma</w:t>
+            </w:r>
+            <w:proofErr w:type="spellEnd"/>
+            <w:r>
+              <w:rPr>
+                <w:rFonts w:ascii="Times New Roman" w:eastAsia="Times New Roman" w:hAnsi="Times New Roman" w:cs="Times New Roman"/>
+                <w:color w:val="000000"/>
+                <w:sz w:val="24"/>
+                <w:szCs w:val="24"/>
+              </w:rPr>
+              <w:t>, C</w:t>
             </w:r>
             <w:r>
               <w:rPr>
@@ -1626,7 +1733,47 @@
                 <w:sz w:val="24"/>
                 <w:szCs w:val="24"/>
               </w:rPr>
-              <w:t>Josh, Kafui, Adamma, C</w:t>
+              <w:t xml:space="preserve">Josh, </w:t>
+            </w:r>
+            <w:proofErr w:type="spellStart"/>
+            <w:r>
+              <w:rPr>
+                <w:rFonts w:ascii="Times New Roman" w:eastAsia="Times New Roman" w:hAnsi="Times New Roman" w:cs="Times New Roman"/>
+                <w:color w:val="000000"/>
+                <w:sz w:val="24"/>
+                <w:szCs w:val="24"/>
+              </w:rPr>
+              <w:t>Kafui</w:t>
+            </w:r>
+            <w:proofErr w:type="spellEnd"/>
+            <w:r>
+              <w:rPr>
+                <w:rFonts w:ascii="Times New Roman" w:eastAsia="Times New Roman" w:hAnsi="Times New Roman" w:cs="Times New Roman"/>
+                <w:color w:val="000000"/>
+                <w:sz w:val="24"/>
+                <w:szCs w:val="24"/>
+              </w:rPr>
+              <w:t xml:space="preserve">, </w:t>
+            </w:r>
+            <w:proofErr w:type="spellStart"/>
+            <w:r>
+              <w:rPr>
+                <w:rFonts w:ascii="Times New Roman" w:eastAsia="Times New Roman" w:hAnsi="Times New Roman" w:cs="Times New Roman"/>
+                <w:color w:val="000000"/>
+                <w:sz w:val="24"/>
+                <w:szCs w:val="24"/>
+              </w:rPr>
+              <w:t>Adamma</w:t>
+            </w:r>
+            <w:proofErr w:type="spellEnd"/>
+            <w:r>
+              <w:rPr>
+                <w:rFonts w:ascii="Times New Roman" w:eastAsia="Times New Roman" w:hAnsi="Times New Roman" w:cs="Times New Roman"/>
+                <w:color w:val="000000"/>
+                <w:sz w:val="24"/>
+                <w:szCs w:val="24"/>
+              </w:rPr>
+              <w:t>, C</w:t>
             </w:r>
             <w:r>
               <w:rPr>
@@ -2507,7 +2654,25 @@
           <w:sz w:val="24"/>
           <w:szCs w:val="24"/>
         </w:rPr>
-        <w:t xml:space="preserve"> will be dependent and rely on the server, hosting service, and certain APIs I may use.</w:t>
+        <w:t xml:space="preserve"> will be dependent and rely on the server, hosting service, and certain APIs </w:t>
+      </w:r>
+      <w:r>
+        <w:rPr>
+          <w:rFonts w:ascii="Times New Roman" w:eastAsia="Times New Roman" w:hAnsi="Times New Roman" w:cs="Times New Roman"/>
+          <w:color w:val="000000"/>
+          <w:sz w:val="24"/>
+          <w:szCs w:val="24"/>
+        </w:rPr>
+        <w:t xml:space="preserve">we </w:t>
+      </w:r>
+      <w:r>
+        <w:rPr>
+          <w:rFonts w:ascii="Times New Roman" w:eastAsia="Times New Roman" w:hAnsi="Times New Roman" w:cs="Times New Roman"/>
+          <w:color w:val="000000"/>
+          <w:sz w:val="24"/>
+          <w:szCs w:val="24"/>
+        </w:rPr>
+        <w:t>may use.</w:t>
       </w:r>
     </w:p>
     <w:p>
@@ -2860,13 +3025,21 @@
     <w:p>
       <w:pPr>
         <w:spacing w:after="0" w:line="240" w:lineRule="auto"/>
-        <w:ind w:firstLine="720"/>
-        <w:rPr>
-          <w:rFonts w:ascii="Times New Roman" w:eastAsia="Times New Roman" w:hAnsi="Times New Roman" w:cs="Times New Roman"/>
-          <w:sz w:val="24"/>
-          <w:szCs w:val="24"/>
-        </w:rPr>
-      </w:pPr>
+        <w:rPr>
+          <w:rFonts w:ascii="Times New Roman" w:eastAsia="Times New Roman" w:hAnsi="Times New Roman" w:cs="Times New Roman"/>
+          <w:sz w:val="24"/>
+          <w:szCs w:val="24"/>
+        </w:rPr>
+      </w:pPr>
+      <w:r>
+        <w:rPr>
+          <w:rFonts w:ascii="Times New Roman" w:eastAsia="Times New Roman" w:hAnsi="Times New Roman" w:cs="Times New Roman"/>
+          <w:color w:val="000000"/>
+          <w:sz w:val="24"/>
+          <w:szCs w:val="24"/>
+        </w:rPr>
+        <w:t xml:space="preserve">    </w:t>
+      </w:r>
       <w:r>
         <w:rPr>
           <w:rFonts w:ascii="Times New Roman" w:eastAsia="Times New Roman" w:hAnsi="Times New Roman" w:cs="Times New Roman"/>
@@ -2885,8 +3058,6 @@
         </w:rPr>
         <w:t>w</w:t>
       </w:r>
-      <w:bookmarkStart w:id="0" w:name="_GoBack"/>
-      <w:bookmarkEnd w:id="0"/>
       <w:r>
         <w:rPr>
           <w:rFonts w:ascii="Times New Roman" w:eastAsia="Times New Roman" w:hAnsi="Times New Roman" w:cs="Times New Roman"/>
@@ -2921,16 +3092,54 @@
           <w:sz w:val="24"/>
           <w:szCs w:val="24"/>
         </w:rPr>
-        <w:t xml:space="preserve"> used include Github, HTML, CSS, </w:t>
-      </w:r>
-      <w:r>
-        <w:rPr>
-          <w:rFonts w:ascii="Times New Roman" w:eastAsia="Times New Roman" w:hAnsi="Times New Roman" w:cs="Times New Roman"/>
-          <w:color w:val="000000"/>
-          <w:sz w:val="24"/>
-          <w:szCs w:val="24"/>
-        </w:rPr>
-        <w:t>JavaScript (specifically Angular.js)</w:t>
+        <w:t xml:space="preserve"> used include </w:t>
+      </w:r>
+      <w:proofErr w:type="spellStart"/>
+      <w:r>
+        <w:rPr>
+          <w:rFonts w:ascii="Times New Roman" w:eastAsia="Times New Roman" w:hAnsi="Times New Roman" w:cs="Times New Roman"/>
+          <w:color w:val="000000"/>
+          <w:sz w:val="24"/>
+          <w:szCs w:val="24"/>
+        </w:rPr>
+        <w:t>Github</w:t>
+      </w:r>
+      <w:proofErr w:type="spellEnd"/>
+      <w:r>
+        <w:rPr>
+          <w:rFonts w:ascii="Times New Roman" w:eastAsia="Times New Roman" w:hAnsi="Times New Roman" w:cs="Times New Roman"/>
+          <w:color w:val="000000"/>
+          <w:sz w:val="24"/>
+          <w:szCs w:val="24"/>
+        </w:rPr>
+        <w:t xml:space="preserve">, HTML, CSS, </w:t>
+      </w:r>
+      <w:r>
+        <w:rPr>
+          <w:rFonts w:ascii="Times New Roman" w:eastAsia="Times New Roman" w:hAnsi="Times New Roman" w:cs="Times New Roman"/>
+          <w:color w:val="000000"/>
+          <w:sz w:val="24"/>
+          <w:szCs w:val="24"/>
+        </w:rPr>
+        <w:t>JavaScript (</w:t>
+      </w:r>
+      <w:r>
+        <w:rPr>
+          <w:rFonts w:ascii="Times New Roman" w:eastAsia="Times New Roman" w:hAnsi="Times New Roman" w:cs="Times New Roman"/>
+          <w:color w:val="000000"/>
+          <w:sz w:val="24"/>
+          <w:szCs w:val="24"/>
+        </w:rPr>
+        <w:t>using libraries like React</w:t>
+      </w:r>
+      <w:r>
+        <w:rPr>
+          <w:rFonts w:ascii="Times New Roman" w:eastAsia="Times New Roman" w:hAnsi="Times New Roman" w:cs="Times New Roman"/>
+          <w:color w:val="000000"/>
+          <w:sz w:val="24"/>
+          <w:szCs w:val="24"/>
+        </w:rPr>
+        <w:t>)</w:t>
       </w:r>
       <w:r>
         <w:rPr>
@@ -2957,7 +3166,16 @@
           <w:sz w:val="24"/>
           <w:szCs w:val="24"/>
         </w:rPr>
-        <w:t>SQ</w:t>
+        <w:t>MyS</w:t>
+      </w:r>
+      <w:r>
+        <w:rPr>
+          <w:rFonts w:ascii="Times New Roman" w:eastAsia="Times New Roman" w:hAnsi="Times New Roman" w:cs="Times New Roman"/>
+          <w:color w:val="000000"/>
+          <w:sz w:val="24"/>
+          <w:szCs w:val="24"/>
+        </w:rPr>
+        <w:t>Q</w:t>
       </w:r>
       <w:r>
         <w:rPr>
@@ -3007,7 +3225,7 @@
           <w:sz w:val="24"/>
           <w:szCs w:val="24"/>
         </w:rPr>
-        <w:t xml:space="preserve">    </w:t>
+        <w:t xml:space="preserve">    </w:t>
       </w:r>
       <w:r>
         <w:rPr>
@@ -3170,13 +3388,21 @@
     <w:p>
       <w:pPr>
         <w:spacing w:after="0" w:line="240" w:lineRule="auto"/>
-        <w:ind w:firstLine="720"/>
-        <w:rPr>
-          <w:rFonts w:ascii="Times New Roman" w:eastAsia="Times New Roman" w:hAnsi="Times New Roman" w:cs="Times New Roman"/>
-          <w:sz w:val="24"/>
-          <w:szCs w:val="24"/>
-        </w:rPr>
-      </w:pPr>
+        <w:rPr>
+          <w:rFonts w:ascii="Times New Roman" w:eastAsia="Times New Roman" w:hAnsi="Times New Roman" w:cs="Times New Roman"/>
+          <w:sz w:val="24"/>
+          <w:szCs w:val="24"/>
+        </w:rPr>
+      </w:pPr>
+      <w:r>
+        <w:rPr>
+          <w:rFonts w:ascii="Times New Roman" w:eastAsia="Times New Roman" w:hAnsi="Times New Roman" w:cs="Times New Roman"/>
+          <w:color w:val="000000"/>
+          <w:sz w:val="24"/>
+          <w:szCs w:val="24"/>
+        </w:rPr>
+        <w:t xml:space="preserve">    </w:t>
+      </w:r>
       <w:r>
         <w:rPr>
           <w:rFonts w:ascii="Times New Roman" w:eastAsia="Times New Roman" w:hAnsi="Times New Roman" w:cs="Times New Roman"/>

</xml_diff>